<commit_message>
Doc file added topic : ToolChain many more will update soon
</commit_message>
<xml_diff>
--- a/ToolChain/ToolChain.docx
+++ b/ToolChain/ToolChain.docx
@@ -2343,13 +2343,15 @@
         <w:jc w:val="both"/>
         <w:rPr>
           <w:rFonts w:ascii="LiberationSerif" w:hAnsi="LiberationSerif" w:cs="LiberationSerif"/>
-          <w:sz w:val="29"/>
-          <w:szCs w:val="29"/>
-        </w:rPr>
-      </w:pPr>
-      <w:r>
-        <w:rPr>
-          <w:rFonts w:ascii="LiberationSerif" w:hAnsi="LiberationSerif" w:cs="LiberationSerif"/>
+          <w:color w:val="7030A0"/>
+          <w:sz w:val="29"/>
+          <w:szCs w:val="29"/>
+        </w:rPr>
+      </w:pPr>
+      <w:r>
+        <w:rPr>
+          <w:rFonts w:ascii="LiberationSerif" w:hAnsi="LiberationSerif" w:cs="LiberationSerif"/>
+          <w:color w:val="7030A0"/>
           <w:sz w:val="29"/>
           <w:szCs w:val="29"/>
         </w:rPr>
@@ -2359,6 +2361,7 @@
       <w:r>
         <w:rPr>
           <w:rFonts w:ascii="LiberationSerif" w:hAnsi="LiberationSerif" w:cs="LiberationSerif"/>
+          <w:color w:val="7030A0"/>
           <w:sz w:val="29"/>
           <w:szCs w:val="29"/>
         </w:rPr>
@@ -2642,13 +2645,15 @@
         <w:jc w:val="both"/>
         <w:rPr>
           <w:rFonts w:ascii="LiberationSerif" w:hAnsi="LiberationSerif" w:cs="LiberationSerif"/>
-          <w:sz w:val="29"/>
-          <w:szCs w:val="29"/>
-        </w:rPr>
-      </w:pPr>
-      <w:r>
-        <w:rPr>
-          <w:rFonts w:ascii="LiberationSerif" w:hAnsi="LiberationSerif" w:cs="LiberationSerif"/>
+          <w:color w:val="7030A0"/>
+          <w:sz w:val="29"/>
+          <w:szCs w:val="29"/>
+        </w:rPr>
+      </w:pPr>
+      <w:r>
+        <w:rPr>
+          <w:rFonts w:ascii="LiberationSerif" w:hAnsi="LiberationSerif" w:cs="LiberationSerif"/>
+          <w:color w:val="7030A0"/>
           <w:sz w:val="29"/>
           <w:szCs w:val="29"/>
         </w:rPr>
@@ -2658,6 +2663,7 @@
       <w:r>
         <w:rPr>
           <w:rFonts w:ascii="LiberationSerif" w:hAnsi="LiberationSerif" w:cs="LiberationSerif"/>
+          <w:color w:val="7030A0"/>
           <w:sz w:val="29"/>
           <w:szCs w:val="29"/>
         </w:rPr>
@@ -2975,13 +2981,15 @@
         <w:jc w:val="both"/>
         <w:rPr>
           <w:rFonts w:ascii="LiberationSerif" w:hAnsi="LiberationSerif" w:cs="LiberationSerif"/>
-          <w:sz w:val="29"/>
-          <w:szCs w:val="29"/>
-        </w:rPr>
-      </w:pPr>
-      <w:r>
-        <w:rPr>
-          <w:rFonts w:ascii="LiberationSerif" w:hAnsi="LiberationSerif" w:cs="LiberationSerif"/>
+          <w:color w:val="7030A0"/>
+          <w:sz w:val="29"/>
+          <w:szCs w:val="29"/>
+        </w:rPr>
+      </w:pPr>
+      <w:r>
+        <w:rPr>
+          <w:rFonts w:ascii="LiberationSerif" w:hAnsi="LiberationSerif" w:cs="LiberationSerif"/>
+          <w:color w:val="7030A0"/>
           <w:sz w:val="29"/>
           <w:szCs w:val="29"/>
         </w:rPr>
@@ -2991,6 +2999,7 @@
       <w:r>
         <w:rPr>
           <w:rFonts w:ascii="LiberationSerif" w:hAnsi="LiberationSerif" w:cs="LiberationSerif"/>
+          <w:color w:val="7030A0"/>
           <w:sz w:val="29"/>
           <w:szCs w:val="29"/>
         </w:rPr>
@@ -3188,13 +3197,15 @@
         <w:jc w:val="both"/>
         <w:rPr>
           <w:rFonts w:ascii="LiberationSerif" w:hAnsi="LiberationSerif" w:cs="LiberationSerif"/>
-          <w:sz w:val="29"/>
-          <w:szCs w:val="29"/>
-        </w:rPr>
-      </w:pPr>
-      <w:r>
-        <w:rPr>
-          <w:rFonts w:ascii="LiberationSerif" w:hAnsi="LiberationSerif" w:cs="LiberationSerif"/>
+          <w:color w:val="7030A0"/>
+          <w:sz w:val="29"/>
+          <w:szCs w:val="29"/>
+        </w:rPr>
+      </w:pPr>
+      <w:r>
+        <w:rPr>
+          <w:rFonts w:ascii="LiberationSerif" w:hAnsi="LiberationSerif" w:cs="LiberationSerif"/>
+          <w:color w:val="7030A0"/>
           <w:sz w:val="29"/>
           <w:szCs w:val="29"/>
         </w:rPr>
@@ -3204,6 +3215,7 @@
       <w:r>
         <w:rPr>
           <w:rFonts w:ascii="LiberationSerif" w:hAnsi="LiberationSerif" w:cs="LiberationSerif"/>
+          <w:color w:val="7030A0"/>
           <w:sz w:val="29"/>
           <w:szCs w:val="29"/>
         </w:rPr>
@@ -3394,6 +3406,7 @@
           <w:rFonts w:ascii="LiberationMono-Bold" w:eastAsia="LiberationMono-Bold" w:cs="LiberationMono-Bold"/>
           <w:b/>
           <w:bCs/>
+          <w:color w:val="7030A0"/>
           <w:sz w:val="21"/>
           <w:szCs w:val="21"/>
         </w:rPr>
@@ -3403,6 +3416,7 @@
           <w:rFonts w:ascii="LiberationMono-Bold" w:eastAsia="LiberationMono-Bold" w:cs="LiberationMono-Bold"/>
           <w:b/>
           <w:bCs/>
+          <w:color w:val="7030A0"/>
           <w:sz w:val="21"/>
           <w:szCs w:val="21"/>
         </w:rPr>
@@ -3414,6 +3428,7 @@
           <w:rFonts w:ascii="LiberationMono-Bold" w:eastAsia="LiberationMono-Bold" w:cs="LiberationMono-Bold"/>
           <w:b/>
           <w:bCs/>
+          <w:color w:val="7030A0"/>
           <w:sz w:val="21"/>
           <w:szCs w:val="21"/>
         </w:rPr>
@@ -3647,13 +3662,15 @@
         <w:jc w:val="both"/>
         <w:rPr>
           <w:rFonts w:ascii="LiberationSerif" w:hAnsi="LiberationSerif" w:cs="LiberationSerif"/>
-          <w:sz w:val="29"/>
-          <w:szCs w:val="29"/>
-        </w:rPr>
-      </w:pPr>
-      <w:r>
-        <w:rPr>
-          <w:rFonts w:ascii="LiberationSerif" w:hAnsi="LiberationSerif" w:cs="LiberationSerif"/>
+          <w:color w:val="7030A0"/>
+          <w:sz w:val="29"/>
+          <w:szCs w:val="29"/>
+        </w:rPr>
+      </w:pPr>
+      <w:r>
+        <w:rPr>
+          <w:rFonts w:ascii="LiberationSerif" w:hAnsi="LiberationSerif" w:cs="LiberationSerif"/>
+          <w:color w:val="7030A0"/>
           <w:sz w:val="29"/>
           <w:szCs w:val="29"/>
         </w:rPr>
@@ -3664,12 +3681,28 @@
       <w:r>
         <w:rPr>
           <w:rFonts w:ascii="LiberationSerif" w:hAnsi="LiberationSerif" w:cs="LiberationSerif"/>
+          <w:color w:val="7030A0"/>
           <w:sz w:val="29"/>
           <w:szCs w:val="29"/>
         </w:rPr>
         <w:t>6 :</w:t>
       </w:r>
       <w:proofErr w:type="gramEnd"/>
+    </w:p>
+    <w:p>
+      <w:pPr>
+        <w:autoSpaceDE w:val="0"/>
+        <w:autoSpaceDN w:val="0"/>
+        <w:adjustRightInd w:val="0"/>
+        <w:spacing w:after="0" w:line="240" w:lineRule="auto"/>
+        <w:ind w:left="-1080" w:right="-880"/>
+        <w:jc w:val="both"/>
+        <w:rPr>
+          <w:rFonts w:ascii="LiberationSerif" w:hAnsi="LiberationSerif" w:cs="LiberationSerif"/>
+          <w:sz w:val="29"/>
+          <w:szCs w:val="29"/>
+        </w:rPr>
+      </w:pPr>
     </w:p>
     <w:p>
       <w:pPr>
@@ -3931,6 +3964,90 @@
         </w:rPr>
         <w:t>.</w:t>
       </w:r>
+    </w:p>
+    <w:p>
+      <w:pPr>
+        <w:autoSpaceDE w:val="0"/>
+        <w:autoSpaceDN w:val="0"/>
+        <w:adjustRightInd w:val="0"/>
+        <w:spacing w:after="0" w:line="240" w:lineRule="auto"/>
+        <w:ind w:left="-1080" w:right="-880"/>
+        <w:jc w:val="both"/>
+        <w:rPr>
+          <w:rFonts w:ascii="LiberationSerif" w:hAnsi="LiberationSerif" w:cs="LiberationSerif"/>
+          <w:color w:val="FF0000"/>
+          <w:sz w:val="33"/>
+          <w:szCs w:val="33"/>
+        </w:rPr>
+      </w:pPr>
+    </w:p>
+    <w:p>
+      <w:pPr>
+        <w:autoSpaceDE w:val="0"/>
+        <w:autoSpaceDN w:val="0"/>
+        <w:adjustRightInd w:val="0"/>
+        <w:spacing w:after="0" w:line="240" w:lineRule="auto"/>
+        <w:ind w:left="-1080" w:right="-880"/>
+        <w:jc w:val="both"/>
+        <w:rPr>
+          <w:rFonts w:ascii="LiberationSerif" w:hAnsi="LiberationSerif" w:cs="LiberationSerif"/>
+          <w:color w:val="FF0000"/>
+          <w:sz w:val="31"/>
+          <w:szCs w:val="31"/>
+        </w:rPr>
+      </w:pPr>
+      <w:r>
+        <w:rPr>
+          <w:rFonts w:ascii="LiberationSerif" w:hAnsi="LiberationSerif" w:cs="LiberationSerif"/>
+          <w:color w:val="FF0000"/>
+          <w:sz w:val="31"/>
+          <w:szCs w:val="31"/>
+        </w:rPr>
+        <w:t xml:space="preserve">Step </w:t>
+      </w:r>
+      <w:proofErr w:type="gramStart"/>
+      <w:r>
+        <w:rPr>
+          <w:rFonts w:ascii="LiberationSerif" w:hAnsi="LiberationSerif" w:cs="LiberationSerif"/>
+          <w:color w:val="FF0000"/>
+          <w:sz w:val="31"/>
+          <w:szCs w:val="31"/>
+        </w:rPr>
+        <w:t>7 :</w:t>
+      </w:r>
+      <w:proofErr w:type="gramEnd"/>
+    </w:p>
+    <w:p>
+      <w:pPr>
+        <w:autoSpaceDE w:val="0"/>
+        <w:autoSpaceDN w:val="0"/>
+        <w:adjustRightInd w:val="0"/>
+        <w:spacing w:after="0" w:line="240" w:lineRule="auto"/>
+        <w:ind w:left="-1080" w:right="-880"/>
+        <w:jc w:val="both"/>
+        <w:rPr>
+          <w:rFonts w:ascii="LiberationSerif" w:hAnsi="LiberationSerif" w:cs="LiberationSerif"/>
+          <w:color w:val="FF0000"/>
+          <w:sz w:val="31"/>
+          <w:szCs w:val="31"/>
+        </w:rPr>
+      </w:pPr>
+    </w:p>
+    <w:p>
+      <w:pPr>
+        <w:autoSpaceDE w:val="0"/>
+        <w:autoSpaceDN w:val="0"/>
+        <w:adjustRightInd w:val="0"/>
+        <w:spacing w:after="0" w:line="240" w:lineRule="auto"/>
+        <w:ind w:left="-1080" w:right="-880"/>
+        <w:jc w:val="both"/>
+        <w:rPr>
+          <w:rFonts w:ascii="LiberationSerif" w:hAnsi="LiberationSerif" w:cs="LiberationSerif"/>
+          <w:color w:val="FF0000"/>
+          <w:sz w:val="31"/>
+          <w:szCs w:val="31"/>
+        </w:rPr>
+      </w:pPr>
     </w:p>
     <w:p>
       <w:pPr>

</xml_diff>